<commit_message>
Corrections to some dates due to template
</commit_message>
<xml_diff>
--- a/Minutes/17 May 2019 - Discord meeting.docx
+++ b/Minutes/17 May 2019 - Discord meeting.docx
@@ -29,6 +29,18 @@
         </w:rPr>
         <w:t>Meeting time and location</w:t>
       </w:r>
+    </w:p>
+    <w:p>
+      <w:r>
+        <w:t>17 May 2019</w:t>
+      </w:r>
+    </w:p>
+    <w:p>
+      <w:r>
+        <w:t>Discord server – COS 301</w:t>
+      </w:r>
+      <w:bookmarkStart w:id="0" w:name="_GoBack"/>
+      <w:bookmarkEnd w:id="0"/>
     </w:p>
     <w:p>
       <w:pPr>
@@ -59,16 +71,8 @@
         <w:rPr>
           <w:rFonts w:ascii="Times New Roman" w:hAnsi="Times New Roman" w:cs="Times New Roman"/>
         </w:rPr>
-        <w:t xml:space="preserve">Dark </w:t>
-      </w:r>
-      <w:proofErr w:type="spellStart"/>
-      <w:r>
-        <w:rPr>
-          <w:rFonts w:ascii="Times New Roman" w:hAnsi="Times New Roman" w:cs="Times New Roman"/>
-        </w:rPr>
-        <w:t>nITes</w:t>
-      </w:r>
-      <w:proofErr w:type="spellEnd"/>
+        <w:t>Dark nITes</w:t>
+      </w:r>
     </w:p>
     <w:p>
       <w:pPr>
@@ -81,14 +85,12 @@
           <w:rFonts w:ascii="Times New Roman" w:hAnsi="Times New Roman" w:cs="Times New Roman"/>
         </w:rPr>
       </w:pPr>
-      <w:proofErr w:type="spellStart"/>
       <w:r>
         <w:rPr>
           <w:rFonts w:ascii="Times New Roman" w:hAnsi="Times New Roman" w:cs="Times New Roman"/>
         </w:rPr>
         <w:t>Ruslynn</w:t>
       </w:r>
-      <w:proofErr w:type="spellEnd"/>
     </w:p>
     <w:p>
       <w:pPr>
@@ -101,14 +103,12 @@
           <w:rFonts w:ascii="Times New Roman" w:hAnsi="Times New Roman" w:cs="Times New Roman"/>
         </w:rPr>
       </w:pPr>
-      <w:proofErr w:type="spellStart"/>
       <w:r>
         <w:rPr>
           <w:rFonts w:ascii="Times New Roman" w:hAnsi="Times New Roman" w:cs="Times New Roman"/>
         </w:rPr>
         <w:t>Jeandres</w:t>
       </w:r>
-      <w:proofErr w:type="spellEnd"/>
     </w:p>
     <w:p>
       <w:pPr>
@@ -267,19 +267,11 @@
           <w:rFonts w:ascii="Times New Roman" w:hAnsi="Times New Roman" w:cs="Times New Roman"/>
         </w:rPr>
       </w:pPr>
-      <w:proofErr w:type="spellStart"/>
-      <w:r>
-        <w:rPr>
-          <w:rFonts w:ascii="Times New Roman" w:hAnsi="Times New Roman" w:cs="Times New Roman"/>
-        </w:rPr>
-        <w:t>MonoDevelop</w:t>
-      </w:r>
-      <w:proofErr w:type="spellEnd"/>
-      <w:r>
-        <w:rPr>
-          <w:rFonts w:ascii="Times New Roman" w:hAnsi="Times New Roman" w:cs="Times New Roman"/>
-        </w:rPr>
-        <w:t xml:space="preserve"> </w:t>
+      <w:r>
+        <w:rPr>
+          <w:rFonts w:ascii="Times New Roman" w:hAnsi="Times New Roman" w:cs="Times New Roman"/>
+        </w:rPr>
+        <w:t xml:space="preserve">MonoDevelop </w:t>
       </w:r>
       <w:r>
         <w:rPr>
@@ -305,8 +297,6 @@
         </w:rPr>
         <w:t>Allman bracket placement strategy will be used</w:t>
       </w:r>
-      <w:bookmarkStart w:id="0" w:name="_GoBack"/>
-      <w:bookmarkEnd w:id="0"/>
     </w:p>
     <w:p>
       <w:pPr>
@@ -427,19 +417,11 @@
           <w:rFonts w:ascii="Times New Roman" w:hAnsi="Times New Roman" w:cs="Times New Roman"/>
         </w:rPr>
       </w:pPr>
-      <w:proofErr w:type="spellStart"/>
-      <w:r>
-        <w:rPr>
-          <w:rFonts w:ascii="Times New Roman" w:hAnsi="Times New Roman" w:cs="Times New Roman"/>
-        </w:rPr>
-        <w:t>Ruslynn</w:t>
-      </w:r>
-      <w:proofErr w:type="spellEnd"/>
-      <w:r>
-        <w:rPr>
-          <w:rFonts w:ascii="Times New Roman" w:hAnsi="Times New Roman" w:cs="Times New Roman"/>
-        </w:rPr>
-        <w:t xml:space="preserve"> </w:t>
+      <w:r>
+        <w:rPr>
+          <w:rFonts w:ascii="Times New Roman" w:hAnsi="Times New Roman" w:cs="Times New Roman"/>
+        </w:rPr>
+        <w:t xml:space="preserve">Ruslynn </w:t>
       </w:r>
       <w:r>
         <w:rPr>
@@ -519,7 +501,6 @@
         </w:rPr>
         <w:t xml:space="preserve">Christo </w:t>
       </w:r>
-      <w:proofErr w:type="gramStart"/>
       <w:r>
         <w:rPr>
           <w:rFonts w:ascii="Times New Roman" w:hAnsi="Times New Roman" w:cs="Times New Roman"/>
@@ -536,14 +517,7 @@
         <w:rPr>
           <w:rFonts w:ascii="Times New Roman" w:hAnsi="Times New Roman" w:cs="Times New Roman"/>
         </w:rPr>
-        <w:t xml:space="preserve"> Add</w:t>
-      </w:r>
-      <w:proofErr w:type="gramEnd"/>
-      <w:r>
-        <w:rPr>
-          <w:rFonts w:ascii="Times New Roman" w:hAnsi="Times New Roman" w:cs="Times New Roman"/>
-        </w:rPr>
-        <w:t>/Delete instances to the pool</w:t>
+        <w:t xml:space="preserve"> Add/Delete instances to the pool</w:t>
       </w:r>
     </w:p>
     <w:p>
@@ -575,19 +549,11 @@
           <w:rFonts w:ascii="Times New Roman" w:hAnsi="Times New Roman" w:cs="Times New Roman"/>
         </w:rPr>
       </w:pPr>
-      <w:proofErr w:type="spellStart"/>
-      <w:r>
-        <w:rPr>
-          <w:rFonts w:ascii="Times New Roman" w:hAnsi="Times New Roman" w:cs="Times New Roman"/>
-        </w:rPr>
-        <w:t>Jeandre</w:t>
-      </w:r>
-      <w:proofErr w:type="spellEnd"/>
-      <w:r>
-        <w:rPr>
-          <w:rFonts w:ascii="Times New Roman" w:hAnsi="Times New Roman" w:cs="Times New Roman"/>
-        </w:rPr>
-        <w:t xml:space="preserve"> </w:t>
+      <w:r>
+        <w:rPr>
+          <w:rFonts w:ascii="Times New Roman" w:hAnsi="Times New Roman" w:cs="Times New Roman"/>
+        </w:rPr>
+        <w:t xml:space="preserve">Jeandre </w:t>
       </w:r>
       <w:r>
         <w:rPr>
@@ -775,21 +741,7 @@
         <w:rPr>
           <w:rFonts w:ascii="Times New Roman" w:hAnsi="Times New Roman" w:cs="Times New Roman"/>
         </w:rPr>
-        <w:t xml:space="preserve">Will make upgrades to the </w:t>
-      </w:r>
-      <w:proofErr w:type="spellStart"/>
-      <w:r>
-        <w:rPr>
-          <w:rFonts w:ascii="Times New Roman" w:hAnsi="Times New Roman" w:cs="Times New Roman"/>
-        </w:rPr>
-        <w:t>LaTex</w:t>
-      </w:r>
-      <w:proofErr w:type="spellEnd"/>
-      <w:r>
-        <w:rPr>
-          <w:rFonts w:ascii="Times New Roman" w:hAnsi="Times New Roman" w:cs="Times New Roman"/>
-        </w:rPr>
-        <w:t xml:space="preserve"> document</w:t>
+        <w:t>Will make upgrades to the LaTex document</w:t>
       </w:r>
     </w:p>
     <w:p>
@@ -827,14 +779,12 @@
         </w:rPr>
         <w:t xml:space="preserve"> </w:t>
       </w:r>
-      <w:proofErr w:type="spellStart"/>
       <w:r>
         <w:rPr>
           <w:rFonts w:ascii="Times New Roman" w:hAnsi="Times New Roman" w:cs="Times New Roman"/>
         </w:rPr>
         <w:t>Jeandre</w:t>
       </w:r>
-      <w:proofErr w:type="spellEnd"/>
     </w:p>
     <w:p>
       <w:pPr>
@@ -851,16 +801,8 @@
         <w:rPr>
           <w:rFonts w:ascii="Times New Roman" w:hAnsi="Times New Roman" w:cs="Times New Roman"/>
         </w:rPr>
-        <w:t xml:space="preserve">Constraints - </w:t>
-      </w:r>
-      <w:proofErr w:type="spellStart"/>
-      <w:r>
-        <w:rPr>
-          <w:rFonts w:ascii="Times New Roman" w:hAnsi="Times New Roman" w:cs="Times New Roman"/>
-        </w:rPr>
-        <w:t>Ruslynn</w:t>
-      </w:r>
-      <w:proofErr w:type="spellEnd"/>
+        <w:t>Constraints - Ruslynn</w:t>
+      </w:r>
     </w:p>
     <w:p>
       <w:pPr>
@@ -891,21 +833,7 @@
         <w:rPr>
           <w:rFonts w:ascii="Times New Roman" w:hAnsi="Times New Roman" w:cs="Times New Roman"/>
         </w:rPr>
-        <w:t xml:space="preserve">To demonstrate integration testing, we could have many </w:t>
-      </w:r>
-      <w:proofErr w:type="gramStart"/>
-      <w:r>
-        <w:rPr>
-          <w:rFonts w:ascii="Times New Roman" w:hAnsi="Times New Roman" w:cs="Times New Roman"/>
-        </w:rPr>
-        <w:t>units</w:t>
-      </w:r>
-      <w:proofErr w:type="gramEnd"/>
-      <w:r>
-        <w:rPr>
-          <w:rFonts w:ascii="Times New Roman" w:hAnsi="Times New Roman" w:cs="Times New Roman"/>
-        </w:rPr>
-        <w:t xml:space="preserve"> tests and then a great test that will test all units in totality</w:t>
+        <w:t>To demonstrate integration testing, we could have many units tests and then a great test that will test all units in totality</w:t>
       </w:r>
     </w:p>
     <w:p>
@@ -919,6 +847,7 @@
         <w:rPr>
           <w:rFonts w:ascii="Times New Roman" w:hAnsi="Times New Roman" w:cs="Times New Roman"/>
         </w:rPr>
+        <w:lastRenderedPageBreak/>
         <w:t>To-do</w:t>
       </w:r>
     </w:p>
@@ -3685,7 +3614,7 @@
 </file>
 
 <file path=customXml/itemProps1.xml><?xml version="1.0" encoding="utf-8"?>
-<ds:datastoreItem xmlns:ds="http://schemas.openxmlformats.org/officeDocument/2006/customXml" ds:itemID="{B07D9DEB-C45A-4A09-AE51-0A1EB981A646}">
+<ds:datastoreItem xmlns:ds="http://schemas.openxmlformats.org/officeDocument/2006/customXml" ds:itemID="{50D498A4-F144-4B9B-AF75-FC86CFDDAE02}">
   <ds:schemaRefs>
     <ds:schemaRef ds:uri="http://schemas.openxmlformats.org/officeDocument/2006/bibliography"/>
   </ds:schemaRefs>

</xml_diff>